<commit_message>
Updated end of sprint docs and small code adjustment
</commit_message>
<xml_diff>
--- a/Project Documentation/Sprint 4 Documentation/Sprint 4 Review Report.docx
+++ b/Project Documentation/Sprint 4 Documentation/Sprint 4 Review Report.docx
@@ -68,22 +68,10 @@
           <w:b/>
           <w:bCs/>
         </w:rPr>
-        <w:t>Sprint start date</w:t>
-      </w:r>
-      <w:proofErr w:type="gramStart"/>
-      <w:r>
-        <w:rPr>
-          <w:b/>
-          <w:bCs/>
-        </w:rPr>
-        <w:t xml:space="preserve">:  </w:t>
-      </w:r>
-      <w:r>
-        <w:t>2</w:t>
-      </w:r>
-      <w:proofErr w:type="gramEnd"/>
-      <w:r>
-        <w:t>/23/2025</w:t>
+        <w:t xml:space="preserve">Sprint start date:  </w:t>
+      </w:r>
+      <w:r>
+        <w:t>2/23/2025</w:t>
       </w:r>
       <w:r>
         <w:rPr>
@@ -291,38 +279,9 @@
           <w:ilvl w:val="2"/>
           <w:numId w:val="14"/>
         </w:numPr>
-        <w:rPr>
-          <w:highlight w:val="yellow"/>
-        </w:rPr>
-      </w:pPr>
-      <w:r>
-        <w:t xml:space="preserve">Given that I have accessed the reporting options, I should be able to generate a report that shows which students have certified for the upcoming semester on the VA website, </w:t>
-      </w:r>
-      <w:r>
-        <w:rPr>
-          <w:highlight w:val="yellow"/>
-        </w:rPr>
-        <w:t xml:space="preserve">including their names, student </w:t>
-      </w:r>
-      <w:proofErr w:type="gramStart"/>
-      <w:r>
-        <w:rPr>
-          <w:highlight w:val="yellow"/>
-        </w:rPr>
-        <w:t>IDs, and</w:t>
-      </w:r>
-      <w:proofErr w:type="gramEnd"/>
-      <w:r>
-        <w:rPr>
-          <w:highlight w:val="yellow"/>
-        </w:rPr>
-        <w:t xml:space="preserve"> contact information</w:t>
-      </w:r>
-      <w:r>
-        <w:rPr>
-          <w:highlight w:val="yellow"/>
-        </w:rPr>
-        <w:t xml:space="preserve"> and aid type</w:t>
+      </w:pPr>
+      <w:r>
+        <w:t>Given that I have accessed the reporting options, I should be able to generate a report that shows which students have certified for the upcoming semester on the VA website, including their names, student IDs, and contact information and aid type</w:t>
       </w:r>
     </w:p>
     <w:p>
@@ -332,21 +291,9 @@
           <w:ilvl w:val="2"/>
           <w:numId w:val="14"/>
         </w:numPr>
-        <w:rPr>
-          <w:highlight w:val="yellow"/>
-        </w:rPr>
-      </w:pPr>
-      <w:r>
-        <w:rPr>
-          <w:highlight w:val="yellow"/>
-        </w:rPr>
-        <w:t>Given that I have accessed the reporting options,</w:t>
-      </w:r>
-      <w:r>
-        <w:rPr>
-          <w:highlight w:val="yellow"/>
-        </w:rPr>
-        <w:t xml:space="preserve"> I should be able to schedule emails to the chosen students based on the results of the report</w:t>
+      </w:pPr>
+      <w:r>
+        <w:t>Given that I have accessed the reporting options, I should be able to schedule emails to the chosen students based on the results of the report</w:t>
       </w:r>
     </w:p>
     <w:p>
@@ -356,14 +303,8 @@
           <w:ilvl w:val="2"/>
           <w:numId w:val="14"/>
         </w:numPr>
-        <w:rPr>
-          <w:highlight w:val="yellow"/>
-        </w:rPr>
-      </w:pPr>
-      <w:r>
-        <w:rPr>
-          <w:highlight w:val="yellow"/>
-        </w:rPr>
+      </w:pPr>
+      <w:r>
         <w:t>Given that I have accessed the reporting options, I should see the most up to date certification information for students</w:t>
       </w:r>
     </w:p>
@@ -374,14 +315,8 @@
           <w:ilvl w:val="3"/>
           <w:numId w:val="14"/>
         </w:numPr>
-        <w:rPr>
-          <w:highlight w:val="cyan"/>
-        </w:rPr>
-      </w:pPr>
-      <w:r>
-        <w:rPr>
-          <w:highlight w:val="cyan"/>
-        </w:rPr>
+      </w:pPr>
+      <w:r>
         <w:t>The financial aid department will update VA data for each student as it is received</w:t>
       </w:r>
     </w:p>
@@ -392,14 +327,8 @@
           <w:ilvl w:val="3"/>
           <w:numId w:val="14"/>
         </w:numPr>
-        <w:rPr>
-          <w:highlight w:val="cyan"/>
-        </w:rPr>
-      </w:pPr>
-      <w:r>
-        <w:rPr>
-          <w:highlight w:val="cyan"/>
-        </w:rPr>
+      </w:pPr>
+      <w:r>
         <w:t>There is only one type of certification, but many types of aid from the VA</w:t>
       </w:r>
     </w:p>
@@ -410,14 +339,8 @@
           <w:ilvl w:val="3"/>
           <w:numId w:val="14"/>
         </w:numPr>
-        <w:rPr>
-          <w:highlight w:val="cyan"/>
-        </w:rPr>
-      </w:pPr>
-      <w:r>
-        <w:rPr>
-          <w:highlight w:val="cyan"/>
-        </w:rPr>
+      </w:pPr>
+      <w:r>
         <w:t>The reports do not need to include historical certification data, only outstanding certifications that need to be completed</w:t>
       </w:r>
     </w:p>
@@ -442,6 +365,7 @@
         <w:rPr>
           <w:i/>
           <w:iCs/>
+          <w:noProof/>
           <w:sz w:val="24"/>
           <w:szCs w:val="24"/>
         </w:rPr>
@@ -496,6 +420,7 @@
         <w:rPr>
           <w:i/>
           <w:iCs/>
+          <w:noProof/>
           <w:sz w:val="24"/>
           <w:szCs w:val="24"/>
         </w:rPr>
@@ -543,6 +468,26 @@
           <w:sz w:val="24"/>
           <w:szCs w:val="24"/>
         </w:rPr>
+        <w:t>\</w:t>
+      </w:r>
+    </w:p>
+    <w:p>
+      <w:pPr>
+        <w:rPr>
+          <w:i/>
+          <w:iCs/>
+          <w:sz w:val="24"/>
+          <w:szCs w:val="24"/>
+        </w:rPr>
+      </w:pPr>
+      <w:r>
+        <w:rPr>
+          <w:i/>
+          <w:iCs/>
+          <w:noProof/>
+          <w:sz w:val="24"/>
+          <w:szCs w:val="24"/>
+        </w:rPr>
         <w:lastRenderedPageBreak/>
         <w:drawing>
           <wp:inline distT="0" distB="0" distL="0" distR="0" wp14:anchorId="4A8219B6" wp14:editId="3F430180">
@@ -594,6 +539,7 @@
         <w:rPr>
           <w:i/>
           <w:iCs/>
+          <w:noProof/>
           <w:sz w:val="24"/>
           <w:szCs w:val="24"/>
         </w:rPr>
@@ -623,6 +569,221 @@
                     <a:xfrm>
                       <a:off x="0" y="0"/>
                       <a:ext cx="5943600" cy="3392805"/>
+                    </a:xfrm>
+                    <a:prstGeom prst="rect">
+                      <a:avLst/>
+                    </a:prstGeom>
+                  </pic:spPr>
+                </pic:pic>
+              </a:graphicData>
+            </a:graphic>
+          </wp:inline>
+        </w:drawing>
+      </w:r>
+    </w:p>
+    <w:p>
+      <w:pPr>
+        <w:rPr>
+          <w:i/>
+          <w:iCs/>
+          <w:sz w:val="24"/>
+          <w:szCs w:val="24"/>
+        </w:rPr>
+      </w:pPr>
+      <w:r>
+        <w:rPr>
+          <w:i/>
+          <w:iCs/>
+          <w:sz w:val="24"/>
+          <w:szCs w:val="24"/>
+        </w:rPr>
+        <w:lastRenderedPageBreak/>
+        <w:drawing>
+          <wp:inline distT="0" distB="0" distL="0" distR="0" wp14:anchorId="2BFB20EB" wp14:editId="257989D2">
+            <wp:extent cx="5943600" cy="5191760"/>
+            <wp:effectExtent l="0" t="0" r="0" b="8890"/>
+            <wp:docPr id="1030499778" name="Picture 1" descr="A screenshot of a computer&#10;&#10;AI-generated content may be incorrect."/>
+            <wp:cNvGraphicFramePr>
+              <a:graphicFrameLocks xmlns:a="http://schemas.openxmlformats.org/drawingml/2006/main" noChangeAspect="1"/>
+            </wp:cNvGraphicFramePr>
+            <a:graphic xmlns:a="http://schemas.openxmlformats.org/drawingml/2006/main">
+              <a:graphicData uri="http://schemas.openxmlformats.org/drawingml/2006/picture">
+                <pic:pic xmlns:pic="http://schemas.openxmlformats.org/drawingml/2006/picture">
+                  <pic:nvPicPr>
+                    <pic:cNvPr id="1030499778" name="Picture 1" descr="A screenshot of a computer&#10;&#10;AI-generated content may be incorrect."/>
+                    <pic:cNvPicPr/>
+                  </pic:nvPicPr>
+                  <pic:blipFill>
+                    <a:blip r:embed="rId9"/>
+                    <a:stretch>
+                      <a:fillRect/>
+                    </a:stretch>
+                  </pic:blipFill>
+                  <pic:spPr>
+                    <a:xfrm>
+                      <a:off x="0" y="0"/>
+                      <a:ext cx="5943600" cy="5191760"/>
+                    </a:xfrm>
+                    <a:prstGeom prst="rect">
+                      <a:avLst/>
+                    </a:prstGeom>
+                  </pic:spPr>
+                </pic:pic>
+              </a:graphicData>
+            </a:graphic>
+          </wp:inline>
+        </w:drawing>
+      </w:r>
+    </w:p>
+    <w:p>
+      <w:pPr>
+        <w:rPr>
+          <w:i/>
+          <w:iCs/>
+          <w:sz w:val="24"/>
+          <w:szCs w:val="24"/>
+        </w:rPr>
+      </w:pPr>
+      <w:r>
+        <w:rPr>
+          <w:i/>
+          <w:iCs/>
+          <w:sz w:val="24"/>
+          <w:szCs w:val="24"/>
+        </w:rPr>
+        <w:lastRenderedPageBreak/>
+        <w:drawing>
+          <wp:inline distT="0" distB="0" distL="0" distR="0" wp14:anchorId="696428AF" wp14:editId="4F7F9557">
+            <wp:extent cx="5633085" cy="8229600"/>
+            <wp:effectExtent l="0" t="0" r="5715" b="0"/>
+            <wp:docPr id="1728024515" name="Picture 1" descr="A screen shot of a computer program&#10;&#10;AI-generated content may be incorrect."/>
+            <wp:cNvGraphicFramePr>
+              <a:graphicFrameLocks xmlns:a="http://schemas.openxmlformats.org/drawingml/2006/main" noChangeAspect="1"/>
+            </wp:cNvGraphicFramePr>
+            <a:graphic xmlns:a="http://schemas.openxmlformats.org/drawingml/2006/main">
+              <a:graphicData uri="http://schemas.openxmlformats.org/drawingml/2006/picture">
+                <pic:pic xmlns:pic="http://schemas.openxmlformats.org/drawingml/2006/picture">
+                  <pic:nvPicPr>
+                    <pic:cNvPr id="1728024515" name="Picture 1" descr="A screen shot of a computer program&#10;&#10;AI-generated content may be incorrect."/>
+                    <pic:cNvPicPr/>
+                  </pic:nvPicPr>
+                  <pic:blipFill>
+                    <a:blip r:embed="rId10"/>
+                    <a:stretch>
+                      <a:fillRect/>
+                    </a:stretch>
+                  </pic:blipFill>
+                  <pic:spPr>
+                    <a:xfrm>
+                      <a:off x="0" y="0"/>
+                      <a:ext cx="5633085" cy="8229600"/>
+                    </a:xfrm>
+                    <a:prstGeom prst="rect">
+                      <a:avLst/>
+                    </a:prstGeom>
+                  </pic:spPr>
+                </pic:pic>
+              </a:graphicData>
+            </a:graphic>
+          </wp:inline>
+        </w:drawing>
+      </w:r>
+    </w:p>
+    <w:p>
+      <w:pPr>
+        <w:rPr>
+          <w:i/>
+          <w:iCs/>
+          <w:sz w:val="24"/>
+          <w:szCs w:val="24"/>
+        </w:rPr>
+      </w:pPr>
+      <w:r>
+        <w:rPr>
+          <w:i/>
+          <w:iCs/>
+          <w:sz w:val="24"/>
+          <w:szCs w:val="24"/>
+        </w:rPr>
+        <w:lastRenderedPageBreak/>
+        <w:drawing>
+          <wp:inline distT="0" distB="0" distL="0" distR="0" wp14:anchorId="1443D436" wp14:editId="3240497A">
+            <wp:extent cx="4639322" cy="1933845"/>
+            <wp:effectExtent l="0" t="0" r="0" b="9525"/>
+            <wp:docPr id="345071083" name="Picture 1" descr="A screen shot of a computer code&#10;&#10;AI-generated content may be incorrect."/>
+            <wp:cNvGraphicFramePr>
+              <a:graphicFrameLocks xmlns:a="http://schemas.openxmlformats.org/drawingml/2006/main" noChangeAspect="1"/>
+            </wp:cNvGraphicFramePr>
+            <a:graphic xmlns:a="http://schemas.openxmlformats.org/drawingml/2006/main">
+              <a:graphicData uri="http://schemas.openxmlformats.org/drawingml/2006/picture">
+                <pic:pic xmlns:pic="http://schemas.openxmlformats.org/drawingml/2006/picture">
+                  <pic:nvPicPr>
+                    <pic:cNvPr id="345071083" name="Picture 1" descr="A screen shot of a computer code&#10;&#10;AI-generated content may be incorrect."/>
+                    <pic:cNvPicPr/>
+                  </pic:nvPicPr>
+                  <pic:blipFill>
+                    <a:blip r:embed="rId11"/>
+                    <a:stretch>
+                      <a:fillRect/>
+                    </a:stretch>
+                  </pic:blipFill>
+                  <pic:spPr>
+                    <a:xfrm>
+                      <a:off x="0" y="0"/>
+                      <a:ext cx="4639322" cy="1933845"/>
+                    </a:xfrm>
+                    <a:prstGeom prst="rect">
+                      <a:avLst/>
+                    </a:prstGeom>
+                  </pic:spPr>
+                </pic:pic>
+              </a:graphicData>
+            </a:graphic>
+          </wp:inline>
+        </w:drawing>
+      </w:r>
+    </w:p>
+    <w:p>
+      <w:pPr>
+        <w:rPr>
+          <w:i/>
+          <w:iCs/>
+          <w:sz w:val="24"/>
+          <w:szCs w:val="24"/>
+        </w:rPr>
+      </w:pPr>
+      <w:r>
+        <w:rPr>
+          <w:i/>
+          <w:iCs/>
+          <w:sz w:val="24"/>
+          <w:szCs w:val="24"/>
+        </w:rPr>
+        <w:drawing>
+          <wp:inline distT="0" distB="0" distL="0" distR="0" wp14:anchorId="308074FD" wp14:editId="0C8C3F8D">
+            <wp:extent cx="5943600" cy="5220335"/>
+            <wp:effectExtent l="0" t="0" r="0" b="0"/>
+            <wp:docPr id="1608882442" name="Picture 1" descr="A computer screen shot of a program code&#10;&#10;AI-generated content may be incorrect."/>
+            <wp:cNvGraphicFramePr>
+              <a:graphicFrameLocks xmlns:a="http://schemas.openxmlformats.org/drawingml/2006/main" noChangeAspect="1"/>
+            </wp:cNvGraphicFramePr>
+            <a:graphic xmlns:a="http://schemas.openxmlformats.org/drawingml/2006/main">
+              <a:graphicData uri="http://schemas.openxmlformats.org/drawingml/2006/picture">
+                <pic:pic xmlns:pic="http://schemas.openxmlformats.org/drawingml/2006/picture">
+                  <pic:nvPicPr>
+                    <pic:cNvPr id="1608882442" name="Picture 1" descr="A computer screen shot of a program code&#10;&#10;AI-generated content may be incorrect."/>
+                    <pic:cNvPicPr/>
+                  </pic:nvPicPr>
+                  <pic:blipFill>
+                    <a:blip r:embed="rId12"/>
+                    <a:stretch>
+                      <a:fillRect/>
+                    </a:stretch>
+                  </pic:blipFill>
+                  <pic:spPr>
+                    <a:xfrm>
+                      <a:off x="0" y="0"/>
+                      <a:ext cx="5943600" cy="5220335"/>
                     </a:xfrm>
                     <a:prstGeom prst="rect">
                       <a:avLst/>

</xml_diff>